<commit_message>
I cleaned the experimental desging, focusing on the quantification methods of Eimeria in field samples
</commit_message>
<xml_diff>
--- a/output/tables/Table1_strain_composition.docx
+++ b/output/tables/Table1_strain_composition.docx
@@ -211,7 +211,7 @@
                 <w:rFonts w:ascii="Calibri" w:hAnsi="Calibri"/>
                 <w:sz w:val="20"/>
               </w:rPr>
-              <w:t xml:space="default">BUSNA STRA</w:t>
+              <w:t xml:space="default">SCHUNT_SCHUNT</w:t>
             </w:r>
           </w:p>
         </w:tc>
@@ -235,7 +235,7 @@
                 <w:rFonts w:ascii="Calibri" w:hAnsi="Calibri"/>
                 <w:sz w:val="20"/>
               </w:rPr>
-              <w:t xml:space="default">5</w:t>
+              <w:t xml:space="default">37</w:t>
             </w:r>
           </w:p>
         </w:tc>
@@ -288,7 +288,7 @@
                 <w:rFonts w:ascii="Calibri" w:hAnsi="Calibri"/>
                 <w:sz w:val="20"/>
               </w:rPr>
-              <w:t xml:space="default">SCHUNT PWD</w:t>
+              <w:t xml:space="default">PWD_PWD</w:t>
             </w:r>
           </w:p>
         </w:tc>
@@ -312,7 +312,7 @@
                 <w:rFonts w:ascii="Calibri" w:hAnsi="Calibri"/>
                 <w:sz w:val="20"/>
               </w:rPr>
-              <w:t xml:space="default">4</w:t>
+              <w:t xml:space="default">35</w:t>
             </w:r>
           </w:p>
         </w:tc>
@@ -365,7 +365,7 @@
                 <w:rFonts w:ascii="Calibri" w:hAnsi="Calibri"/>
                 <w:sz w:val="20"/>
               </w:rPr>
-              <w:t xml:space="default">STRA BUSNA</w:t>
+              <w:t xml:space="default">STRA_STRA</w:t>
             </w:r>
           </w:p>
         </w:tc>
@@ -389,7 +389,7 @@
                 <w:rFonts w:ascii="Calibri" w:hAnsi="Calibri"/>
                 <w:sz w:val="20"/>
               </w:rPr>
-              <w:t xml:space="default">4</w:t>
+              <w:t xml:space="default">6</w:t>
             </w:r>
           </w:p>
         </w:tc>
@@ -442,7 +442,7 @@
                 <w:rFonts w:ascii="Calibri" w:hAnsi="Calibri"/>
                 <w:sz w:val="20"/>
               </w:rPr>
-              <w:t xml:space="default">STRA SCHUNT</w:t>
+              <w:t xml:space="default">BUSNA_STRA</w:t>
             </w:r>
           </w:p>
         </w:tc>
@@ -466,7 +466,7 @@
                 <w:rFonts w:ascii="Calibri" w:hAnsi="Calibri"/>
                 <w:sz w:val="20"/>
               </w:rPr>
-              <w:t xml:space="default">4</w:t>
+              <w:t xml:space="default">5</w:t>
             </w:r>
           </w:p>
         </w:tc>
@@ -519,7 +519,7 @@
                 <w:rFonts w:ascii="Calibri" w:hAnsi="Calibri"/>
                 <w:sz w:val="20"/>
               </w:rPr>
-              <w:t xml:space="default">PWD BUSNA</w:t>
+              <w:t xml:space="default">BUSNA_BUSNA</w:t>
             </w:r>
           </w:p>
         </w:tc>
@@ -543,7 +543,7 @@
                 <w:rFonts w:ascii="Calibri" w:hAnsi="Calibri"/>
                 <w:sz w:val="20"/>
               </w:rPr>
-              <w:t xml:space="default">3</w:t>
+              <w:t xml:space="default">4</w:t>
             </w:r>
           </w:p>
         </w:tc>
@@ -596,7 +596,7 @@
                 <w:rFonts w:ascii="Calibri" w:hAnsi="Calibri"/>
                 <w:sz w:val="20"/>
               </w:rPr>
-              <w:t xml:space="default">PWD SCHUNT</w:t>
+              <w:t xml:space="default">SCHUNT_PWD</w:t>
             </w:r>
           </w:p>
         </w:tc>
@@ -620,7 +620,7 @@
                 <w:rFonts w:ascii="Calibri" w:hAnsi="Calibri"/>
                 <w:sz w:val="20"/>
               </w:rPr>
-              <w:t xml:space="default">3</w:t>
+              <w:t xml:space="default">4</w:t>
             </w:r>
           </w:p>
         </w:tc>
@@ -673,7 +673,7 @@
                 <w:rFonts w:ascii="Calibri" w:hAnsi="Calibri"/>
                 <w:sz w:val="20"/>
               </w:rPr>
-              <w:t xml:space="default">SCHUNT STRA</w:t>
+              <w:t xml:space="default">STRA_BUSNA</w:t>
             </w:r>
           </w:p>
         </w:tc>
@@ -697,7 +697,7 @@
                 <w:rFonts w:ascii="Calibri" w:hAnsi="Calibri"/>
                 <w:sz w:val="20"/>
               </w:rPr>
-              <w:t xml:space="default">3</w:t>
+              <w:t xml:space="default">4</w:t>
             </w:r>
           </w:p>
         </w:tc>
@@ -750,7 +750,7 @@
                 <w:rFonts w:ascii="Calibri" w:hAnsi="Calibri"/>
                 <w:sz w:val="20"/>
               </w:rPr>
-              <w:t xml:space="default">BUSNA PWD</w:t>
+              <w:t xml:space="default">STRA_SCHUNT</w:t>
             </w:r>
           </w:p>
         </w:tc>
@@ -774,7 +774,7 @@
                 <w:rFonts w:ascii="Calibri" w:hAnsi="Calibri"/>
                 <w:sz w:val="20"/>
               </w:rPr>
-              <w:t xml:space="default">2</w:t>
+              <w:t xml:space="default">4</w:t>
             </w:r>
           </w:p>
         </w:tc>
@@ -803,31 +803,31 @@
                 <w:rFonts w:ascii="Calibri" w:hAnsi="Calibri"/>
                 <w:sz w:val="20"/>
               </w:rPr>
-              <w:t xml:space="default">Laboratory strain</w:t>
-            </w:r>
-          </w:p>
-        </w:tc>
-        <w:tc>
-          <w:tcPr>
-            <w:tcBorders>
-              <w:top w:val="single" w:space="0" w:color="D3D3D3"/>
-              <w:bottom w:val="single" w:space="0" w:color="D3D3D3"/>
-              <w:start w:val="single" w:space="0" w:color="D3D3D3"/>
-              <w:end w:val="single" w:space="0" w:color="D3D3D3"/>
-            </w:tcBorders>
-          </w:tcPr>
-          <w:p>
-            <w:pPr>
-              <w:spacing w:before="0" w:after="60"/>
-              <w:keepNext/>
-              <w:jc w:val="start"/>
-            </w:pPr>
-            <w:r>
-              <w:rPr>
-                <w:rFonts w:ascii="Calibri" w:hAnsi="Calibri"/>
-                <w:sz w:val="20"/>
-              </w:rPr>
-              <w:t xml:space="default">NMRI</w:t>
+              <w:t xml:space="default">F1 hybrid</w:t>
+            </w:r>
+          </w:p>
+        </w:tc>
+        <w:tc>
+          <w:tcPr>
+            <w:tcBorders>
+              <w:top w:val="single" w:space="0" w:color="D3D3D3"/>
+              <w:bottom w:val="single" w:space="0" w:color="D3D3D3"/>
+              <w:start w:val="single" w:space="0" w:color="D3D3D3"/>
+              <w:end w:val="single" w:space="0" w:color="D3D3D3"/>
+            </w:tcBorders>
+          </w:tcPr>
+          <w:p>
+            <w:pPr>
+              <w:spacing w:before="0" w:after="60"/>
+              <w:keepNext/>
+              <w:jc w:val="start"/>
+            </w:pPr>
+            <w:r>
+              <w:rPr>
+                <w:rFonts w:ascii="Calibri" w:hAnsi="Calibri"/>
+                <w:sz w:val="20"/>
+              </w:rPr>
+              <w:t xml:space="default">PWD_BUSNA</w:t>
             </w:r>
           </w:p>
         </w:tc>
@@ -851,7 +851,7 @@
                 <w:rFonts w:ascii="Calibri" w:hAnsi="Calibri"/>
                 <w:sz w:val="20"/>
               </w:rPr>
-              <w:t xml:space="default">26</w:t>
+              <w:t xml:space="default">3</w:t>
             </w:r>
           </w:p>
         </w:tc>
@@ -880,31 +880,31 @@
                 <w:rFonts w:ascii="Calibri" w:hAnsi="Calibri"/>
                 <w:sz w:val="20"/>
               </w:rPr>
-              <w:t xml:space="default">Pure M. m. domesticus</w:t>
-            </w:r>
-          </w:p>
-        </w:tc>
-        <w:tc>
-          <w:tcPr>
-            <w:tcBorders>
-              <w:top w:val="single" w:space="0" w:color="D3D3D3"/>
-              <w:bottom w:val="single" w:space="0" w:color="D3D3D3"/>
-              <w:start w:val="single" w:space="0" w:color="D3D3D3"/>
-              <w:end w:val="single" w:space="0" w:color="D3D3D3"/>
-            </w:tcBorders>
-          </w:tcPr>
-          <w:p>
-            <w:pPr>
-              <w:spacing w:before="0" w:after="60"/>
-              <w:keepNext/>
-              <w:jc w:val="start"/>
-            </w:pPr>
-            <w:r>
-              <w:rPr>
-                <w:rFonts w:ascii="Calibri" w:hAnsi="Calibri"/>
-                <w:sz w:val="20"/>
-              </w:rPr>
-              <w:t xml:space="default">SCHUNT</w:t>
+              <w:t xml:space="default">F1 hybrid</w:t>
+            </w:r>
+          </w:p>
+        </w:tc>
+        <w:tc>
+          <w:tcPr>
+            <w:tcBorders>
+              <w:top w:val="single" w:space="0" w:color="D3D3D3"/>
+              <w:bottom w:val="single" w:space="0" w:color="D3D3D3"/>
+              <w:start w:val="single" w:space="0" w:color="D3D3D3"/>
+              <w:end w:val="single" w:space="0" w:color="D3D3D3"/>
+            </w:tcBorders>
+          </w:tcPr>
+          <w:p>
+            <w:pPr>
+              <w:spacing w:before="0" w:after="60"/>
+              <w:keepNext/>
+              <w:jc w:val="start"/>
+            </w:pPr>
+            <w:r>
+              <w:rPr>
+                <w:rFonts w:ascii="Calibri" w:hAnsi="Calibri"/>
+                <w:sz w:val="20"/>
+              </w:rPr>
+              <w:t xml:space="default">PWD_SCHUNT</w:t>
             </w:r>
           </w:p>
         </w:tc>
@@ -928,7 +928,7 @@
                 <w:rFonts w:ascii="Calibri" w:hAnsi="Calibri"/>
                 <w:sz w:val="20"/>
               </w:rPr>
-              <w:t xml:space="default">37</w:t>
+              <w:t xml:space="default">3</w:t>
             </w:r>
           </w:p>
         </w:tc>
@@ -957,31 +957,31 @@
                 <w:rFonts w:ascii="Calibri" w:hAnsi="Calibri"/>
                 <w:sz w:val="20"/>
               </w:rPr>
-              <w:t xml:space="default">Pure M. m. domesticus</w:t>
-            </w:r>
-          </w:p>
-        </w:tc>
-        <w:tc>
-          <w:tcPr>
-            <w:tcBorders>
-              <w:top w:val="single" w:space="0" w:color="D3D3D3"/>
-              <w:bottom w:val="single" w:space="0" w:color="D3D3D3"/>
-              <w:start w:val="single" w:space="0" w:color="D3D3D3"/>
-              <w:end w:val="single" w:space="0" w:color="D3D3D3"/>
-            </w:tcBorders>
-          </w:tcPr>
-          <w:p>
-            <w:pPr>
-              <w:spacing w:before="0" w:after="60"/>
-              <w:keepNext/>
-              <w:jc w:val="start"/>
-            </w:pPr>
-            <w:r>
-              <w:rPr>
-                <w:rFonts w:ascii="Calibri" w:hAnsi="Calibri"/>
-                <w:sz w:val="20"/>
-              </w:rPr>
-              <w:t xml:space="default">STRA</w:t>
+              <w:t xml:space="default">F1 hybrid</w:t>
+            </w:r>
+          </w:p>
+        </w:tc>
+        <w:tc>
+          <w:tcPr>
+            <w:tcBorders>
+              <w:top w:val="single" w:space="0" w:color="D3D3D3"/>
+              <w:bottom w:val="single" w:space="0" w:color="D3D3D3"/>
+              <w:start w:val="single" w:space="0" w:color="D3D3D3"/>
+              <w:end w:val="single" w:space="0" w:color="D3D3D3"/>
+            </w:tcBorders>
+          </w:tcPr>
+          <w:p>
+            <w:pPr>
+              <w:spacing w:before="0" w:after="60"/>
+              <w:keepNext/>
+              <w:jc w:val="start"/>
+            </w:pPr>
+            <w:r>
+              <w:rPr>
+                <w:rFonts w:ascii="Calibri" w:hAnsi="Calibri"/>
+                <w:sz w:val="20"/>
+              </w:rPr>
+              <w:t xml:space="default">SCHUNT_STRA</w:t>
             </w:r>
           </w:p>
         </w:tc>
@@ -1005,7 +1005,7 @@
                 <w:rFonts w:ascii="Calibri" w:hAnsi="Calibri"/>
                 <w:sz w:val="20"/>
               </w:rPr>
-              <w:t xml:space="default">6</w:t>
+              <w:t xml:space="default">3</w:t>
             </w:r>
           </w:p>
         </w:tc>
@@ -1034,31 +1034,31 @@
                 <w:rFonts w:ascii="Calibri" w:hAnsi="Calibri"/>
                 <w:sz w:val="20"/>
               </w:rPr>
-              <w:t xml:space="default">Pure M. m. musculus</w:t>
-            </w:r>
-          </w:p>
-        </w:tc>
-        <w:tc>
-          <w:tcPr>
-            <w:tcBorders>
-              <w:top w:val="single" w:space="0" w:color="D3D3D3"/>
-              <w:bottom w:val="single" w:space="0" w:color="D3D3D3"/>
-              <w:start w:val="single" w:space="0" w:color="D3D3D3"/>
-              <w:end w:val="single" w:space="0" w:color="D3D3D3"/>
-            </w:tcBorders>
-          </w:tcPr>
-          <w:p>
-            <w:pPr>
-              <w:spacing w:before="0" w:after="60"/>
-              <w:keepNext/>
-              <w:jc w:val="start"/>
-            </w:pPr>
-            <w:r>
-              <w:rPr>
-                <w:rFonts w:ascii="Calibri" w:hAnsi="Calibri"/>
-                <w:sz w:val="20"/>
-              </w:rPr>
-              <w:t xml:space="default">PWD</w:t>
+              <w:t xml:space="default">F1 hybrid</w:t>
+            </w:r>
+          </w:p>
+        </w:tc>
+        <w:tc>
+          <w:tcPr>
+            <w:tcBorders>
+              <w:top w:val="single" w:space="0" w:color="D3D3D3"/>
+              <w:bottom w:val="single" w:space="0" w:color="D3D3D3"/>
+              <w:start w:val="single" w:space="0" w:color="D3D3D3"/>
+              <w:end w:val="single" w:space="0" w:color="D3D3D3"/>
+            </w:tcBorders>
+          </w:tcPr>
+          <w:p>
+            <w:pPr>
+              <w:spacing w:before="0" w:after="60"/>
+              <w:keepNext/>
+              <w:jc w:val="start"/>
+            </w:pPr>
+            <w:r>
+              <w:rPr>
+                <w:rFonts w:ascii="Calibri" w:hAnsi="Calibri"/>
+                <w:sz w:val="20"/>
+              </w:rPr>
+              <w:t xml:space="default">BUSNA_PWD</w:t>
             </w:r>
           </w:p>
         </w:tc>
@@ -1082,7 +1082,7 @@
                 <w:rFonts w:ascii="Calibri" w:hAnsi="Calibri"/>
                 <w:sz w:val="20"/>
               </w:rPr>
-              <w:t xml:space="default">35</w:t>
+              <w:t xml:space="default">2</w:t>
             </w:r>
           </w:p>
         </w:tc>
@@ -1111,31 +1111,31 @@
                 <w:rFonts w:ascii="Calibri" w:hAnsi="Calibri"/>
                 <w:sz w:val="20"/>
               </w:rPr>
-              <w:t xml:space="default">Pure M. m. musculus</w:t>
-            </w:r>
-          </w:p>
-        </w:tc>
-        <w:tc>
-          <w:tcPr>
-            <w:tcBorders>
-              <w:top w:val="single" w:space="0" w:color="D3D3D3"/>
-              <w:bottom w:val="single" w:space="0" w:color="D3D3D3"/>
-              <w:start w:val="single" w:space="0" w:color="D3D3D3"/>
-              <w:end w:val="single" w:space="0" w:color="D3D3D3"/>
-            </w:tcBorders>
-          </w:tcPr>
-          <w:p>
-            <w:pPr>
-              <w:spacing w:before="0" w:after="60"/>
-              <w:keepNext/>
-              <w:jc w:val="start"/>
-            </w:pPr>
-            <w:r>
-              <w:rPr>
-                <w:rFonts w:ascii="Calibri" w:hAnsi="Calibri"/>
-                <w:sz w:val="20"/>
-              </w:rPr>
-              <w:t xml:space="default">BUSNA</w:t>
+              <w:t xml:space="default">Laboratory strain</w:t>
+            </w:r>
+          </w:p>
+        </w:tc>
+        <w:tc>
+          <w:tcPr>
+            <w:tcBorders>
+              <w:top w:val="single" w:space="0" w:color="D3D3D3"/>
+              <w:bottom w:val="single" w:space="0" w:color="D3D3D3"/>
+              <w:start w:val="single" w:space="0" w:color="D3D3D3"/>
+              <w:end w:val="single" w:space="0" w:color="D3D3D3"/>
+            </w:tcBorders>
+          </w:tcPr>
+          <w:p>
+            <w:pPr>
+              <w:spacing w:before="0" w:after="60"/>
+              <w:keepNext/>
+              <w:jc w:val="start"/>
+            </w:pPr>
+            <w:r>
+              <w:rPr>
+                <w:rFonts w:ascii="Calibri" w:hAnsi="Calibri"/>
+                <w:sz w:val="20"/>
+              </w:rPr>
+              <w:t xml:space="default">NMRI</w:t>
             </w:r>
           </w:p>
         </w:tc>
@@ -1159,7 +1159,7 @@
                 <w:rFonts w:ascii="Calibri" w:hAnsi="Calibri"/>
                 <w:sz w:val="20"/>
               </w:rPr>
-              <w:t xml:space="default">4</w:t>
+              <w:t xml:space="default">26</w:t>
             </w:r>
           </w:p>
         </w:tc>

</xml_diff>